<commit_message>
Esqueleto de guión y correcciones menores
</commit_message>
<xml_diff>
--- a/fuentes/contenidos/grado08/guion04/GuiaDidactica_CN_08_04_CO.docx
+++ b/fuentes/contenidos/grado08/guion04/GuiaDidactica_CN_08_04_CO.docx
@@ -107,15 +107,7 @@
           <w:color w:val="1F1410"/>
           <w:lang w:val="es-ES" w:eastAsia="ja-JP"/>
         </w:rPr>
-        <w:t xml:space="preserve">Explico la variabilidad en las poblaciones y la diversidad biológica como consecuencia de estrategias de reproducción, cambios genéticos y selección </w:t>
-      </w:r>
-      <w:r>
-        <w:rPr>
-          <w:rFonts w:ascii="Arial" w:hAnsi="Arial" w:cs="Arial"/>
-          <w:color w:val="1F1410"/>
-          <w:lang w:val="es-ES" w:eastAsia="ja-JP"/>
-        </w:rPr>
-        <w:t>natural.</w:t>
+        <w:t>Explico la variabilidad en las poblaciones y la diversidad biológica como consecuencia de estrategias de reproducción, cambios genéticos y selección natural.</w:t>
       </w:r>
     </w:p>
     <w:p>
@@ -205,6 +197,53 @@
           <w:b/>
         </w:rPr>
         <w:t>Estrategia didáctica</w:t>
+      </w:r>
+    </w:p>
+    <w:p>
+      <w:pPr>
+        <w:rPr>
+          <w:rFonts w:ascii="Arial" w:hAnsi="Arial" w:cs="Arial"/>
+          <w:b/>
+        </w:rPr>
+      </w:pPr>
+    </w:p>
+    <w:p>
+      <w:pPr>
+        <w:rPr>
+          <w:rFonts w:ascii="Arial" w:hAnsi="Arial" w:cs="Arial"/>
+        </w:rPr>
+      </w:pPr>
+      <w:r>
+        <w:rPr>
+          <w:rFonts w:ascii="Arial" w:hAnsi="Arial" w:cs="Arial"/>
+        </w:rPr>
+        <w:t>La reproducción es fundamental para la continuac</w:t>
+      </w:r>
+      <w:r>
+        <w:rPr>
+          <w:rFonts w:ascii="Arial" w:hAnsi="Arial" w:cs="Arial"/>
+        </w:rPr>
+        <w:t>ión de la vida. En este cap</w:t>
+      </w:r>
+      <w:r>
+        <w:rPr>
+          <w:rFonts w:ascii="Arial" w:hAnsi="Arial" w:cs="Arial"/>
+        </w:rPr>
+        <w:t xml:space="preserve">ítulo </w:t>
+      </w:r>
+      <w:r>
+        <w:rPr>
+          <w:rFonts w:ascii="Arial" w:hAnsi="Arial" w:cs="Arial"/>
+        </w:rPr>
+        <w:t xml:space="preserve">se estudian las formas generales en la que los distintos dominios y reinos de </w:t>
+      </w:r>
+      <w:bookmarkStart w:id="0" w:name="_GoBack"/>
+      <w:bookmarkEnd w:id="0"/>
+      <w:r>
+        <w:rPr>
+          <w:rFonts w:ascii="Arial" w:hAnsi="Arial" w:cs="Arial"/>
+        </w:rPr>
+        <w:t xml:space="preserve">la naturaleza la llevan a cabo.  </w:t>
       </w:r>
     </w:p>
     <w:p>
@@ -530,13 +569,7 @@
         <w:rPr>
           <w:rFonts w:ascii="Arial" w:hAnsi="Arial" w:cs="Arial"/>
         </w:rPr>
-        <w:t xml:space="preserve"> desventajas </w:t>
-      </w:r>
-      <w:r>
-        <w:rPr>
-          <w:rFonts w:ascii="Arial" w:hAnsi="Arial" w:cs="Arial"/>
-        </w:rPr>
-        <w:t>asociadas a la</w:t>
+        <w:t xml:space="preserve"> desventajas asociadas a la</w:t>
       </w:r>
       <w:r>
         <w:rPr>
@@ -703,14 +736,14 @@
         <w:rPr>
           <w:rFonts w:ascii="Arial" w:hAnsi="Arial" w:cs="Arial"/>
         </w:rPr>
-        <w:t xml:space="preserve"> los tipos de reproducción en plantas, solicite  a los estudiantes que empleen el recurso que les permitirá adquirir destrezas en la identificación de las partes de la flor, y posteriormente exploren la sesión de profundización acerca de la alternancia de generaciones y la reproducción sexual en plantas. Luego, permítales relacionar los tipos de reproducción asexual en plantas con su respectiva definición, mediante el </w:t>
+        <w:t xml:space="preserve"> los tipos de reproducción en plantas, solicite  a los estudiantes que empleen el recurso que les permitirá adquirir destrezas en la identificación de las partes de la flor, y posteriormente exploren la sesión </w:t>
       </w:r>
       <w:r>
         <w:rPr>
           <w:rFonts w:ascii="Arial" w:hAnsi="Arial" w:cs="Arial"/>
         </w:rPr>
         <w:lastRenderedPageBreak/>
-        <w:t>recurso de práctica que se encuentra allí</w:t>
+        <w:t>de profundización acerca de la alternancia de generaciones y la reproducción sexual en plantas. Luego, permítales relacionar los tipos de reproducción asexual en plantas con su respectiva definición, mediante el recurso de práctica que se encuentra allí</w:t>
       </w:r>
       <w:r>
         <w:rPr>
@@ -792,15 +825,7 @@
         <w:rPr>
           <w:rFonts w:ascii="Arial" w:hAnsi="Arial" w:cs="Arial"/>
         </w:rPr>
-        <w:t>Solicite a la clase, que en grupos, desarrollen las actividades denominadas “competencias”, y luego socialicen juntos</w:t>
-      </w:r>
-      <w:bookmarkStart w:id="0" w:name="_GoBack"/>
-      <w:bookmarkEnd w:id="0"/>
-      <w:r>
-        <w:rPr>
-          <w:rFonts w:ascii="Arial" w:hAnsi="Arial" w:cs="Arial"/>
-        </w:rPr>
-        <w:t xml:space="preserve"> las respuestas dadas.</w:t>
+        <w:t>Solicite a la clase, que en grupos, desarrollen las actividades denominadas “competencias”, y luego socialicen juntos las respuestas dadas.</w:t>
       </w:r>
     </w:p>
     <w:p>

</xml_diff>